<commit_message>
Improve appearance of inspector signatures and fix report document issues
Refactor signature generation in `server/documentConverter.ts` using a table for alignment, addressing formatting problems in generated documents.

Replit-Commit-Author: Agent
Replit-Commit-Session-Id: c98bbcaf-a04f-469e-945b-88cad70d4230
Replit-Commit-Checkpoint-Type: full_checkpoint
Replit-Commit-Screenshot-Url: https://storage.googleapis.com/screenshot-production-us-central1/d25569b8-32d3-4a46-8903-8a12a2dfc7b5/c98bbcaf-a04f-469e-945b-88cad70d4230/NwnnqXV
</commit_message>
<xml_diff>
--- a/final_test_with_multiple_files.docx
+++ b/final_test_with_multiple_files.docx
@@ -306,14 +306,126 @@
           </w:tcPr>
           <w:p>
             <w:pPr>
-              <w:jc w:val="center"/>
-            </w:pPr>
-            <w:r>
-              <w:rPr>
-                <w:sz w:val="22"/>
-                <w:szCs w:val="22"/>
-              </w:rPr>
-              <w:t xml:space="preserve">Photos: test_image.png, inspection_photo_1.jpg</w:t>
+              <w:spacing w:after="50"/>
+              <w:jc w:val="center"/>
+            </w:pPr>
+            <w:r>
+              <w:rPr>
+                <w:b/>
+                <w:bCs/>
+                <w:sz w:val="18"/>
+                <w:szCs w:val="18"/>
+              </w:rPr>
+              <w:t xml:space="preserve">Uploaded Photo:</w:t>
+            </w:r>
+          </w:p>
+          <w:p>
+            <w:pPr>
+              <w:spacing w:after="150"/>
+              <w:jc w:val="center"/>
+            </w:pPr>
+            <w:r>
+              <w:rPr>
+                <w:i/>
+                <w:iCs/>
+                <w:sz w:val="16"/>
+                <w:szCs w:val="16"/>
+                <w:u w:val="single"/>
+              </w:rPr>
+              <w:t xml:space="preserve">test_image.png</w:t>
+            </w:r>
+          </w:p>
+          <w:p>
+            <w:pPr>
+              <w:spacing w:after="50"/>
+              <w:jc w:val="center"/>
+            </w:pPr>
+            <w:r>
+              <w:rPr>
+                <w:b/>
+                <w:bCs/>
+                <w:sz w:val="18"/>
+                <w:szCs w:val="18"/>
+              </w:rPr>
+              <w:t xml:space="preserve">Uploaded Photo:</w:t>
+            </w:r>
+          </w:p>
+          <w:p>
+            <w:pPr>
+              <w:spacing w:after="150"/>
+              <w:jc w:val="center"/>
+            </w:pPr>
+            <w:r>
+              <w:rPr>
+                <w:i/>
+                <w:iCs/>
+                <w:sz w:val="16"/>
+                <w:szCs w:val="16"/>
+                <w:u w:val="single"/>
+              </w:rPr>
+              <w:t xml:space="preserve">inspection_photo_1.jpg</w:t>
+            </w:r>
+          </w:p>
+          <w:p>
+            <w:pPr>
+              <w:spacing w:after="50"/>
+              <w:jc w:val="center"/>
+            </w:pPr>
+            <w:r>
+              <w:rPr>
+                <w:b/>
+                <w:bCs/>
+                <w:sz w:val="18"/>
+                <w:szCs w:val="18"/>
+              </w:rPr>
+              <w:t xml:space="preserve">Uploaded Photo:</w:t>
+            </w:r>
+          </w:p>
+          <w:p>
+            <w:pPr>
+              <w:spacing w:after="150"/>
+              <w:jc w:val="center"/>
+            </w:pPr>
+            <w:r>
+              <w:rPr>
+                <w:i/>
+                <w:iCs/>
+                <w:sz w:val="16"/>
+                <w:szCs w:val="16"/>
+                <w:u w:val="single"/>
+              </w:rPr>
+              <w:t xml:space="preserve">test_real_photo.jpg</w:t>
+            </w:r>
+          </w:p>
+          <w:p>
+            <w:pPr>
+              <w:spacing w:after="50"/>
+              <w:jc w:val="center"/>
+            </w:pPr>
+            <w:r>
+              <w:rPr>
+                <w:b/>
+                <w:bCs/>
+                <w:sz w:val="18"/>
+                <w:szCs w:val="18"/>
+              </w:rPr>
+              <w:t xml:space="preserve">Uploaded Photo:</w:t>
+            </w:r>
+          </w:p>
+          <w:p>
+            <w:pPr>
+              <w:spacing w:after="150"/>
+              <w:jc w:val="center"/>
+            </w:pPr>
+            <w:r>
+              <w:rPr>
+                <w:i/>
+                <w:iCs/>
+                <w:sz w:val="16"/>
+                <w:szCs w:val="16"/>
+                <w:u w:val="single"/>
+              </w:rPr>
+              <w:t xml:space="preserve">real_test_image.png</w:t>
             </w:r>
           </w:p>
         </w:tc>

</xml_diff>

<commit_message>
Update the inspector signature table to meet official Railway document standards
Refactor inspector signature table generation in `documentConverter.ts` to use a fixed 2-row format with dynamic column sizing.

Replit-Commit-Author: Agent
Replit-Commit-Session-Id: c98bbcaf-a04f-469e-945b-88cad70d4230
Replit-Commit-Checkpoint-Type: full_checkpoint
Replit-Commit-Screenshot-Url: https://storage.googleapis.com/screenshot-production-us-central1/d25569b8-32d3-4a46-8903-8a12a2dfc7b5/c98bbcaf-a04f-469e-945b-88cad70d4230/lQSNKkr
</commit_message>
<xml_diff>
--- a/final_test_with_multiple_files.docx
+++ b/final_test_with_multiple_files.docx
@@ -445,73 +445,225 @@
     </w:p>
     <w:p>
       <w:pPr>
-        <w:spacing w:after="200"/>
-        <w:jc w:val="left"/>
-      </w:pPr>
-      <w:r>
-        <w:rPr>
-          <w:b/>
-          <w:bCs/>
+        <w:spacing w:after="300"/>
+      </w:pPr>
+      <w:r>
+        <w:rPr>
           <w:sz w:val="22"/>
           <w:szCs w:val="22"/>
         </w:rPr>
-        <w:t xml:space="preserve">Sanjay Kumar Singh</w:t>
-      </w:r>
-      <w:r>
-        <w:rPr>
-          <w:sz w:val="22"/>
-          <w:szCs w:val="22"/>
-        </w:rPr>
-        <w:t xml:space="preserve">
-CMI/YTSK</w:t>
-      </w:r>
-    </w:p>
-    <w:p>
-      <w:pPr>
-        <w:spacing w:after="200"/>
-        <w:jc w:val="center"/>
-      </w:pPr>
-      <w:r>
-        <w:rPr>
-          <w:b/>
-          <w:bCs/>
-          <w:sz w:val="22"/>
-          <w:szCs w:val="22"/>
-        </w:rPr>
-        <w:t xml:space="preserve">Lovey Gandhi</w:t>
-      </w:r>
-      <w:r>
-        <w:rPr>
-          <w:sz w:val="22"/>
-          <w:szCs w:val="22"/>
-        </w:rPr>
-        <w:t xml:space="preserve">
-CMI/G.</w:t>
-      </w:r>
-    </w:p>
-    <w:p>
-      <w:pPr>
-        <w:spacing w:after="200"/>
-        <w:jc w:val="right"/>
-      </w:pPr>
-      <w:r>
-        <w:rPr>
-          <w:b/>
-          <w:bCs/>
-          <w:sz w:val="22"/>
-          <w:szCs w:val="22"/>
-        </w:rPr>
-        <w:t xml:space="preserve">Vivek Kumar</w:t>
-      </w:r>
-      <w:r>
-        <w:rPr>
-          <w:sz w:val="22"/>
-          <w:szCs w:val="22"/>
-        </w:rPr>
-        <w:t xml:space="preserve">
-CMI/Ctg/VIP</w:t>
-      </w:r>
-    </w:p>
+        <w:t xml:space="preserve"/>
+      </w:r>
+    </w:p>
+    <w:tbl>
+      <w:tblPr>
+        <w:tblW w:type="pct" w:w="100%"/>
+        <w:tblBorders>
+          <w:top w:val="single" w:color="auto" w:sz="4"/>
+          <w:left w:val="single" w:color="auto" w:sz="4"/>
+          <w:bottom w:val="single" w:color="auto" w:sz="4"/>
+          <w:right w:val="single" w:color="auto" w:sz="4"/>
+          <w:insideH w:val="single" w:color="auto" w:sz="4"/>
+          <w:insideV w:val="single" w:color="auto" w:sz="4"/>
+        </w:tblBorders>
+      </w:tblPr>
+      <w:tblGrid>
+        <w:gridCol w:w="100"/>
+        <w:gridCol w:w="100"/>
+      </w:tblGrid>
+      <w:tr>
+        <w:tc>
+          <w:tcPr>
+            <w:tcW w:type="pct" w:w="50%"/>
+            <w:tcBorders>
+              <w:top w:val="none"/>
+              <w:left w:val="none"/>
+              <w:bottom w:val="none"/>
+              <w:right w:val="none"/>
+            </w:tcBorders>
+            <w:tcMar>
+              <w:top w:type="dxa" w:w="100"/>
+              <w:left w:type="dxa" w:w="100"/>
+              <w:bottom w:type="dxa" w:w="50"/>
+              <w:right w:type="dxa" w:w="100"/>
+            </w:tcMar>
+          </w:tcPr>
+          <w:p>
+            <w:pPr>
+              <w:spacing w:after="50"/>
+              <w:jc w:val="right"/>
+            </w:pPr>
+            <w:r>
+              <w:rPr>
+                <w:b/>
+                <w:bCs/>
+                <w:sz w:val="22"/>
+                <w:szCs w:val="22"/>
+              </w:rPr>
+              <w:t xml:space="preserve">Sanjay Kumar Singh</w:t>
+            </w:r>
+          </w:p>
+        </w:tc>
+        <w:tc>
+          <w:tcPr>
+            <w:tcW w:type="pct" w:w="50%"/>
+            <w:tcBorders>
+              <w:top w:val="none"/>
+              <w:left w:val="none"/>
+              <w:bottom w:val="none"/>
+              <w:right w:val="none"/>
+            </w:tcBorders>
+            <w:tcMar>
+              <w:top w:type="dxa" w:w="50"/>
+              <w:left w:type="dxa" w:w="100"/>
+              <w:bottom w:type="dxa" w:w="100"/>
+              <w:right w:type="dxa" w:w="100"/>
+            </w:tcMar>
+          </w:tcPr>
+          <w:p>
+            <w:pPr>
+              <w:spacing w:after="50"/>
+              <w:jc w:val="right"/>
+            </w:pPr>
+            <w:r>
+              <w:rPr>
+                <w:sz w:val="20"/>
+                <w:szCs w:val="20"/>
+              </w:rPr>
+              <w:t xml:space="preserve">CMI/YTSK</w:t>
+            </w:r>
+          </w:p>
+        </w:tc>
+      </w:tr>
+      <w:tr>
+        <w:tc>
+          <w:tcPr>
+            <w:tcW w:type="pct" w:w="50%"/>
+            <w:tcBorders>
+              <w:top w:val="none"/>
+              <w:left w:val="none"/>
+              <w:bottom w:val="none"/>
+              <w:right w:val="none"/>
+            </w:tcBorders>
+            <w:tcMar>
+              <w:top w:type="dxa" w:w="100"/>
+              <w:left w:type="dxa" w:w="100"/>
+              <w:bottom w:type="dxa" w:w="50"/>
+              <w:right w:type="dxa" w:w="100"/>
+            </w:tcMar>
+          </w:tcPr>
+          <w:p>
+            <w:pPr>
+              <w:spacing w:after="50"/>
+              <w:jc w:val="center"/>
+            </w:pPr>
+            <w:r>
+              <w:rPr>
+                <w:b/>
+                <w:bCs/>
+                <w:sz w:val="22"/>
+                <w:szCs w:val="22"/>
+              </w:rPr>
+              <w:t xml:space="preserve">Lovey Gandhi</w:t>
+            </w:r>
+          </w:p>
+        </w:tc>
+        <w:tc>
+          <w:tcPr>
+            <w:tcW w:type="pct" w:w="50%"/>
+            <w:tcBorders>
+              <w:top w:val="none"/>
+              <w:left w:val="none"/>
+              <w:bottom w:val="none"/>
+              <w:right w:val="none"/>
+            </w:tcBorders>
+            <w:tcMar>
+              <w:top w:type="dxa" w:w="50"/>
+              <w:left w:type="dxa" w:w="100"/>
+              <w:bottom w:type="dxa" w:w="100"/>
+              <w:right w:type="dxa" w:w="100"/>
+            </w:tcMar>
+          </w:tcPr>
+          <w:p>
+            <w:pPr>
+              <w:spacing w:after="50"/>
+              <w:jc w:val="center"/>
+            </w:pPr>
+            <w:r>
+              <w:rPr>
+                <w:sz w:val="20"/>
+                <w:szCs w:val="20"/>
+              </w:rPr>
+              <w:t xml:space="preserve">CMI/G.</w:t>
+            </w:r>
+          </w:p>
+        </w:tc>
+      </w:tr>
+      <w:tr>
+        <w:tc>
+          <w:tcPr>
+            <w:tcW w:type="pct" w:w="50%"/>
+            <w:tcBorders>
+              <w:top w:val="none"/>
+              <w:left w:val="none"/>
+              <w:bottom w:val="none"/>
+              <w:right w:val="none"/>
+            </w:tcBorders>
+            <w:tcMar>
+              <w:top w:type="dxa" w:w="100"/>
+              <w:left w:type="dxa" w:w="100"/>
+              <w:bottom w:type="dxa" w:w="50"/>
+              <w:right w:type="dxa" w:w="100"/>
+            </w:tcMar>
+          </w:tcPr>
+          <w:p>
+            <w:pPr>
+              <w:spacing w:after="50"/>
+              <w:jc w:val="left"/>
+            </w:pPr>
+            <w:r>
+              <w:rPr>
+                <w:b/>
+                <w:bCs/>
+                <w:sz w:val="22"/>
+                <w:szCs w:val="22"/>
+              </w:rPr>
+              <w:t xml:space="preserve">Vivek Kumar</w:t>
+            </w:r>
+          </w:p>
+        </w:tc>
+        <w:tc>
+          <w:tcPr>
+            <w:tcW w:type="pct" w:w="50%"/>
+            <w:tcBorders>
+              <w:top w:val="none"/>
+              <w:left w:val="none"/>
+              <w:bottom w:val="none"/>
+              <w:right w:val="none"/>
+            </w:tcBorders>
+            <w:tcMar>
+              <w:top w:type="dxa" w:w="50"/>
+              <w:left w:type="dxa" w:w="100"/>
+              <w:bottom w:type="dxa" w:w="100"/>
+              <w:right w:type="dxa" w:w="100"/>
+            </w:tcMar>
+          </w:tcPr>
+          <w:p>
+            <w:pPr>
+              <w:spacing w:after="50"/>
+              <w:jc w:val="left"/>
+            </w:pPr>
+            <w:r>
+              <w:rPr>
+                <w:sz w:val="20"/>
+                <w:szCs w:val="20"/>
+              </w:rPr>
+              <w:t xml:space="preserve">CMI/Ctg/VIP</w:t>
+            </w:r>
+          </w:p>
+        </w:tc>
+      </w:tr>
+    </w:tbl>
     <w:p>
       <w:pPr>
         <w:spacing w:after="300"/>

</xml_diff>